<commit_message>
All commands in Deatil
</commit_message>
<xml_diff>
--- a/Resources/command-sheet.docx
+++ b/Resources/command-sheet.docx
@@ -1493,6 +1493,193 @@
               <w:rPr>
                 <w:sz w:val="24"/>
               </w:rPr>
+              <w:t>en</w:t>
+            </w:r>
+          </w:p>
+        </w:tc>
+        <w:tc>
+          <w:tcPr>
+            <w:tcW w:w="2271" w:type="dxa"/>
+          </w:tcPr>
+          <w:p>
+            <w:pPr>
+              <w:jc w:val="center"/>
+              <w:rPr>
+                <w:sz w:val="24"/>
+              </w:rPr>
+            </w:pPr>
+            <w:r>
+              <w:rPr>
+                <w:sz w:val="24"/>
+              </w:rPr>
+              <w:t>Enable features</w:t>
+            </w:r>
+          </w:p>
+        </w:tc>
+        <w:tc>
+          <w:tcPr>
+            <w:tcW w:w="5335" w:type="dxa"/>
+          </w:tcPr>
+          <w:p>
+            <w:pPr>
+              <w:jc w:val="center"/>
+              <w:rPr>
+                <w:i/>
+                <w:sz w:val="24"/>
+                <w:u w:val="single"/>
+              </w:rPr>
+            </w:pPr>
+            <w:r>
+              <w:rPr>
+                <w:sz w:val="24"/>
+              </w:rPr>
+              <w:t xml:space="preserve">en </w:t>
+            </w:r>
+            <w:r>
+              <w:rPr>
+                <w:i/>
+                <w:sz w:val="24"/>
+                <w:u w:val="single"/>
+              </w:rPr>
+              <w:t>NameOfTheBucket</w:t>
+            </w:r>
+            <w:r>
+              <w:rPr>
+                <w:i/>
+                <w:sz w:val="24"/>
+              </w:rPr>
+              <w:t xml:space="preserve"> </w:t>
+            </w:r>
+            <w:r>
+              <w:rPr>
+                <w:i/>
+                <w:sz w:val="24"/>
+                <w:u w:val="single"/>
+              </w:rPr>
+              <w:t>Feature</w:t>
+            </w:r>
+            <w:r>
+              <w:rPr>
+                <w:i/>
+                <w:sz w:val="24"/>
+                <w:u w:val="single"/>
+              </w:rPr>
+              <w:t>(</w:t>
+            </w:r>
+            <w:r>
+              <w:rPr>
+                <w:i/>
+                <w:sz w:val="24"/>
+                <w:u w:val="single"/>
+              </w:rPr>
+              <w:t>s</w:t>
+            </w:r>
+            <w:r>
+              <w:rPr>
+                <w:i/>
+                <w:sz w:val="24"/>
+                <w:u w:val="single"/>
+              </w:rPr>
+              <w:t>)</w:t>
+            </w:r>
+            <w:r>
+              <w:rPr>
+                <w:sz w:val="24"/>
+              </w:rPr>
+              <w:t xml:space="preserve"> </w:t>
+            </w:r>
+            <w:r>
+              <w:rPr>
+                <w:i/>
+                <w:sz w:val="24"/>
+                <w:u w:val="single"/>
+              </w:rPr>
+              <w:t>NameOfTheBucket</w:t>
+            </w:r>
+          </w:p>
+          <w:p>
+            <w:pPr>
+              <w:jc w:val="center"/>
+              <w:rPr>
+                <w:sz w:val="24"/>
+              </w:rPr>
+            </w:pPr>
+            <w:r>
+              <w:rPr>
+                <w:sz w:val="24"/>
+              </w:rPr>
+              <w:t>OR</w:t>
+            </w:r>
+          </w:p>
+          <w:p>
+            <w:pPr>
+              <w:jc w:val="center"/>
+              <w:rPr>
+                <w:sz w:val="24"/>
+              </w:rPr>
+            </w:pPr>
+            <w:r>
+              <w:rPr>
+                <w:sz w:val="24"/>
+              </w:rPr>
+              <w:t>en test-bucket versioning transferaccleration mumbai</w:t>
+            </w:r>
+          </w:p>
+          <w:p>
+            <w:pPr>
+              <w:jc w:val="center"/>
+              <w:rPr>
+                <w:sz w:val="24"/>
+              </w:rPr>
+            </w:pPr>
+            <w:r>
+              <w:rPr>
+                <w:sz w:val="24"/>
+              </w:rPr>
+              <w:t>OR</w:t>
+            </w:r>
+          </w:p>
+          <w:p>
+            <w:pPr>
+              <w:jc w:val="center"/>
+              <w:rPr>
+                <w:sz w:val="24"/>
+              </w:rPr>
+            </w:pPr>
+            <w:r>
+              <w:rPr>
+                <w:sz w:val="24"/>
+              </w:rPr>
+              <w:t>En test-bucket versioning mumbai</w:t>
+            </w:r>
+            <w:bookmarkStart w:id="0" w:name="_GoBack"/>
+            <w:bookmarkEnd w:id="0"/>
+          </w:p>
+          <w:p>
+            <w:pPr>
+              <w:rPr>
+                <w:sz w:val="24"/>
+              </w:rPr>
+            </w:pPr>
+          </w:p>
+        </w:tc>
+      </w:tr>
+      <w:tr>
+        <w:tc>
+          <w:tcPr>
+            <w:tcW w:w="1410" w:type="dxa"/>
+          </w:tcPr>
+          <w:p>
+            <w:pPr>
+              <w:jc w:val="center"/>
+              <w:rPr>
+                <w:sz w:val="24"/>
+              </w:rPr>
+            </w:pPr>
+            <w:r>
+              <w:rPr>
+                <w:sz w:val="24"/>
+              </w:rPr>
               <w:t>kill</w:t>
             </w:r>
           </w:p>
@@ -1653,31 +1840,7 @@
         <w:rPr>
           <w:sz w:val="24"/>
         </w:rPr>
-        <w:t xml:space="preserve"> In Command Line Examples column the words written in Italic &amp; underlined are th</w:t>
-      </w:r>
-      <w:r>
-        <w:rPr>
-          <w:sz w:val="24"/>
-        </w:rPr>
-        <w:t xml:space="preserve">e     </w:t>
-      </w:r>
-      <w:r>
-        <w:rPr>
-          <w:sz w:val="24"/>
-        </w:rPr>
-        <w:t xml:space="preserve"> </w:t>
-      </w:r>
-      <w:r>
-        <w:rPr>
-          <w:sz w:val="24"/>
-        </w:rPr>
-        <w:t xml:space="preserve">    </w:t>
-      </w:r>
-      <w:r>
-        <w:rPr>
-          <w:sz w:val="24"/>
-        </w:rPr>
-        <w:t>section where details needs to be filled by you.</w:t>
+        <w:t xml:space="preserve"> In Command Line Examples column the words written in Italic &amp; underlined are the          section where details needs to be filled by you.</w:t>
       </w:r>
     </w:p>
     <w:p>
@@ -1712,8 +1875,6 @@
           <w:sz w:val="24"/>
         </w:rPr>
       </w:pPr>
-      <w:bookmarkStart w:id="0" w:name="_GoBack"/>
-      <w:bookmarkEnd w:id="0"/>
     </w:p>
     <w:sectPr>
       <w:pgSz w:w="11906" w:h="16838"/>

</xml_diff>

<commit_message>
All commands in detail
</commit_message>
<xml_diff>
--- a/Resources/command-sheet.docx
+++ b/Resources/command-sheet.docx
@@ -1493,7 +1493,7 @@
               <w:rPr>
                 <w:sz w:val="24"/>
               </w:rPr>
-              <w:t>en</w:t>
+              <w:t>acl</w:t>
             </w:r>
           </w:p>
         </w:tc>
@@ -1512,7 +1512,7 @@
               <w:rPr>
                 <w:sz w:val="24"/>
               </w:rPr>
-              <w:t>Enable features</w:t>
+              <w:t>Make bucket public &amp; private</w:t>
             </w:r>
           </w:p>
         </w:tc>
@@ -1533,7 +1533,7 @@
               <w:rPr>
                 <w:sz w:val="24"/>
               </w:rPr>
-              <w:t xml:space="preserve">en </w:t>
+              <w:t xml:space="preserve">acl </w:t>
             </w:r>
             <w:r>
               <w:rPr>
@@ -1552,35 +1552,9 @@
             </w:r>
             <w:r>
               <w:rPr>
-                <w:i/>
-                <w:sz w:val="24"/>
-                <w:u w:val="single"/>
-              </w:rPr>
-              <w:t>Feature</w:t>
-            </w:r>
-            <w:r>
-              <w:rPr>
-                <w:i/>
-                <w:sz w:val="24"/>
-                <w:u w:val="single"/>
-              </w:rPr>
-              <w:t>(</w:t>
-            </w:r>
-            <w:r>
-              <w:rPr>
-                <w:i/>
-                <w:sz w:val="24"/>
-                <w:u w:val="single"/>
-              </w:rPr>
-              <w:t>s</w:t>
-            </w:r>
-            <w:r>
-              <w:rPr>
-                <w:i/>
-                <w:sz w:val="24"/>
-                <w:u w:val="single"/>
-              </w:rPr>
-              <w:t>)</w:t>
+                <w:sz w:val="24"/>
+              </w:rPr>
+              <w:t>public</w:t>
             </w:r>
             <w:r>
               <w:rPr>
@@ -1594,8 +1568,90 @@
                 <w:sz w:val="24"/>
                 <w:u w:val="single"/>
               </w:rPr>
+              <w:t>RegionOfTheBucket</w:t>
+            </w:r>
+          </w:p>
+          <w:p>
+            <w:pPr>
+              <w:jc w:val="center"/>
+              <w:rPr>
+                <w:sz w:val="24"/>
+              </w:rPr>
+            </w:pPr>
+            <w:r>
+              <w:rPr>
+                <w:sz w:val="24"/>
+              </w:rPr>
+              <w:t>OR</w:t>
+            </w:r>
+          </w:p>
+          <w:p>
+            <w:pPr>
+              <w:jc w:val="center"/>
+              <w:rPr>
+                <w:i/>
+                <w:sz w:val="24"/>
+                <w:u w:val="single"/>
+              </w:rPr>
+            </w:pPr>
+            <w:r>
+              <w:rPr>
+                <w:sz w:val="24"/>
+              </w:rPr>
+              <w:t xml:space="preserve">acl </w:t>
+            </w:r>
+            <w:r>
+              <w:rPr>
+                <w:i/>
+                <w:sz w:val="24"/>
+                <w:u w:val="single"/>
+              </w:rPr>
               <w:t>NameOfTheBucket</w:t>
             </w:r>
+            <w:r>
+              <w:rPr>
+                <w:i/>
+                <w:sz w:val="24"/>
+                <w:u w:val="single"/>
+              </w:rPr>
+              <w:t>/NameOfTheObject</w:t>
+            </w:r>
+            <w:r>
+              <w:rPr>
+                <w:sz w:val="24"/>
+              </w:rPr>
+              <w:t xml:space="preserve"> publicread </w:t>
+            </w:r>
+            <w:r>
+              <w:rPr>
+                <w:i/>
+                <w:sz w:val="24"/>
+                <w:u w:val="single"/>
+              </w:rPr>
+              <w:t>RegionOfTheBucket</w:t>
+            </w:r>
+          </w:p>
+          <w:p>
+            <w:pPr>
+              <w:jc w:val="center"/>
+              <w:rPr>
+                <w:sz w:val="24"/>
+              </w:rPr>
+            </w:pPr>
+          </w:p>
+          <w:p>
+            <w:pPr>
+              <w:jc w:val="center"/>
+              <w:rPr>
+                <w:sz w:val="24"/>
+              </w:rPr>
+            </w:pPr>
+            <w:r>
+              <w:rPr>
+                <w:sz w:val="24"/>
+              </w:rPr>
+              <w:t>acl test-bucket public mumbai</w:t>
+            </w:r>
           </w:p>
           <w:p>
             <w:pPr>
@@ -1622,38 +1678,196 @@
               <w:rPr>
                 <w:sz w:val="24"/>
               </w:rPr>
-              <w:t>en test-bucket versioning transferaccleration mumbai</w:t>
-            </w:r>
-          </w:p>
-          <w:p>
-            <w:pPr>
-              <w:jc w:val="center"/>
-              <w:rPr>
-                <w:sz w:val="24"/>
-              </w:rPr>
-            </w:pPr>
-            <w:r>
-              <w:rPr>
-                <w:sz w:val="24"/>
-              </w:rPr>
-              <w:t>OR</w:t>
-            </w:r>
-          </w:p>
-          <w:p>
-            <w:pPr>
-              <w:jc w:val="center"/>
-              <w:rPr>
-                <w:sz w:val="24"/>
-              </w:rPr>
-            </w:pPr>
-            <w:r>
-              <w:rPr>
-                <w:sz w:val="24"/>
-              </w:rPr>
-              <w:t>En test-bucket versioning mumbai</w:t>
+              <w:t>a</w:t>
             </w:r>
             <w:bookmarkStart w:id="0" w:name="_GoBack"/>
             <w:bookmarkEnd w:id="0"/>
+            <w:r>
+              <w:rPr>
+                <w:sz w:val="24"/>
+              </w:rPr>
+              <w:t>cl test-bucket publicreadwrite mumbai</w:t>
+            </w:r>
+          </w:p>
+        </w:tc>
+      </w:tr>
+      <w:tr>
+        <w:tc>
+          <w:tcPr>
+            <w:tcW w:w="1410" w:type="dxa"/>
+          </w:tcPr>
+          <w:p>
+            <w:pPr>
+              <w:jc w:val="center"/>
+              <w:rPr>
+                <w:sz w:val="24"/>
+              </w:rPr>
+            </w:pPr>
+            <w:proofErr w:type="spellStart"/>
+            <w:r>
+              <w:rPr>
+                <w:sz w:val="24"/>
+              </w:rPr>
+              <w:t>en</w:t>
+            </w:r>
+            <w:proofErr w:type="spellEnd"/>
+          </w:p>
+        </w:tc>
+        <w:tc>
+          <w:tcPr>
+            <w:tcW w:w="2271" w:type="dxa"/>
+          </w:tcPr>
+          <w:p>
+            <w:pPr>
+              <w:jc w:val="center"/>
+              <w:rPr>
+                <w:sz w:val="24"/>
+              </w:rPr>
+            </w:pPr>
+            <w:r>
+              <w:rPr>
+                <w:sz w:val="24"/>
+              </w:rPr>
+              <w:t>Enable features</w:t>
+            </w:r>
+          </w:p>
+        </w:tc>
+        <w:tc>
+          <w:tcPr>
+            <w:tcW w:w="5335" w:type="dxa"/>
+          </w:tcPr>
+          <w:p>
+            <w:pPr>
+              <w:jc w:val="center"/>
+              <w:rPr>
+                <w:i/>
+                <w:sz w:val="24"/>
+                <w:u w:val="single"/>
+              </w:rPr>
+            </w:pPr>
+            <w:r>
+              <w:rPr>
+                <w:sz w:val="24"/>
+              </w:rPr>
+              <w:t xml:space="preserve">en </w:t>
+            </w:r>
+            <w:r>
+              <w:rPr>
+                <w:i/>
+                <w:sz w:val="24"/>
+                <w:u w:val="single"/>
+              </w:rPr>
+              <w:t>NameOfTheBucket</w:t>
+            </w:r>
+            <w:r>
+              <w:rPr>
+                <w:i/>
+                <w:sz w:val="24"/>
+              </w:rPr>
+              <w:t xml:space="preserve"> </w:t>
+            </w:r>
+            <w:r>
+              <w:rPr>
+                <w:i/>
+                <w:sz w:val="24"/>
+                <w:u w:val="single"/>
+              </w:rPr>
+              <w:t>Feature</w:t>
+            </w:r>
+            <w:r>
+              <w:rPr>
+                <w:i/>
+                <w:sz w:val="24"/>
+                <w:u w:val="single"/>
+              </w:rPr>
+              <w:t>(</w:t>
+            </w:r>
+            <w:r>
+              <w:rPr>
+                <w:i/>
+                <w:sz w:val="24"/>
+                <w:u w:val="single"/>
+              </w:rPr>
+              <w:t>s</w:t>
+            </w:r>
+            <w:r>
+              <w:rPr>
+                <w:i/>
+                <w:sz w:val="24"/>
+                <w:u w:val="single"/>
+              </w:rPr>
+              <w:t>)</w:t>
+            </w:r>
+            <w:r>
+              <w:rPr>
+                <w:sz w:val="24"/>
+              </w:rPr>
+              <w:t xml:space="preserve"> </w:t>
+            </w:r>
+            <w:r>
+              <w:rPr>
+                <w:i/>
+                <w:sz w:val="24"/>
+                <w:u w:val="single"/>
+              </w:rPr>
+              <w:t>NameOfTheBucket</w:t>
+            </w:r>
+          </w:p>
+          <w:p>
+            <w:pPr>
+              <w:jc w:val="center"/>
+              <w:rPr>
+                <w:sz w:val="24"/>
+              </w:rPr>
+            </w:pPr>
+            <w:r>
+              <w:rPr>
+                <w:sz w:val="24"/>
+              </w:rPr>
+              <w:t>OR</w:t>
+            </w:r>
+          </w:p>
+          <w:p>
+            <w:pPr>
+              <w:jc w:val="center"/>
+              <w:rPr>
+                <w:sz w:val="24"/>
+              </w:rPr>
+            </w:pPr>
+            <w:r>
+              <w:rPr>
+                <w:sz w:val="24"/>
+              </w:rPr>
+              <w:t>en test-bucket versioning transferaccleration mumbai</w:t>
+            </w:r>
+          </w:p>
+          <w:p>
+            <w:pPr>
+              <w:jc w:val="center"/>
+              <w:rPr>
+                <w:sz w:val="24"/>
+              </w:rPr>
+            </w:pPr>
+            <w:r>
+              <w:rPr>
+                <w:sz w:val="24"/>
+              </w:rPr>
+              <w:t>OR</w:t>
+            </w:r>
+          </w:p>
+          <w:p>
+            <w:pPr>
+              <w:jc w:val="center"/>
+              <w:rPr>
+                <w:sz w:val="24"/>
+              </w:rPr>
+            </w:pPr>
+            <w:r>
+              <w:rPr>
+                <w:sz w:val="24"/>
+              </w:rPr>
+              <w:t>En test-bucket versioning mumbai</w:t>
+            </w:r>
           </w:p>
           <w:p>
             <w:pPr>

</xml_diff>